<commit_message>
added relationaldefinition in pdf
</commit_message>
<xml_diff>
--- a/Project1.docx
+++ b/Project1.docx
@@ -1068,86 +1068,6 @@
                 <pic:pic xmlns:pic="http://schemas.openxmlformats.org/drawingml/2006/picture">
                   <pic:nvPicPr>
                     <pic:cNvPr id="1367928706" name="Picture 2" descr="A screenshot of a computer&#10;&#10;Description automatically generated"/>
-                    <pic:cNvPicPr/>
-                  </pic:nvPicPr>
-                  <pic:blipFill>
-                    <a:blip r:embed="rId4" cstate="print">
-                      <a:extLst>
-                        <a:ext uri="{28A0092B-C50C-407E-A947-70E740481C1C}">
-                          <a14:useLocalDpi xmlns:a14="http://schemas.microsoft.com/office/drawing/2010/main" val="0"/>
-                        </a:ext>
-                      </a:extLst>
-                    </a:blip>
-                    <a:stretch>
-                      <a:fillRect/>
-                    </a:stretch>
-                  </pic:blipFill>
-                  <pic:spPr>
-                    <a:xfrm>
-                      <a:off x="0" y="0"/>
-                      <a:ext cx="5943600" cy="3860165"/>
-                    </a:xfrm>
-                    <a:prstGeom prst="rect">
-                      <a:avLst/>
-                    </a:prstGeom>
-                  </pic:spPr>
-                </pic:pic>
-              </a:graphicData>
-            </a:graphic>
-          </wp:inline>
-        </w:drawing>
-      </w:r>
-    </w:p>
-    <w:p>
-      <w:pPr>
-        <w:tabs>
-          <w:tab w:val="left" w:pos="560"/>
-          <w:tab w:val="left" w:pos="1120"/>
-          <w:tab w:val="left" w:pos="1680"/>
-          <w:tab w:val="left" w:pos="2240"/>
-          <w:tab w:val="left" w:pos="2800"/>
-          <w:tab w:val="left" w:pos="3360"/>
-          <w:tab w:val="left" w:pos="3920"/>
-          <w:tab w:val="left" w:pos="4480"/>
-          <w:tab w:val="left" w:pos="5040"/>
-          <w:tab w:val="left" w:pos="5600"/>
-          <w:tab w:val="left" w:pos="6160"/>
-          <w:tab w:val="left" w:pos="6720"/>
-        </w:tabs>
-        <w:autoSpaceDE w:val="0"/>
-        <w:autoSpaceDN w:val="0"/>
-        <w:adjustRightInd w:val="0"/>
-        <w:spacing w:before="160" w:line="270" w:lineRule="auto"/>
-        <w:rPr>
-          <w:rFonts w:ascii="Cambria" w:hAnsi="Cambria" w:cs="Inter-Regular"/>
-          <w:kern w:val="0"/>
-          <w:position w:val="5"/>
-          <w:sz w:val="28"/>
-          <w:szCs w:val="26"/>
-        </w:rPr>
-      </w:pPr>
-      <w:r>
-        <w:rPr>
-          <w:rFonts w:ascii="Cambria" w:hAnsi="Cambria" w:cs="Inter-Regular"/>
-          <w:noProof/>
-          <w:kern w:val="0"/>
-          <w:position w:val="5"/>
-          <w:sz w:val="28"/>
-          <w:szCs w:val="26"/>
-        </w:rPr>
-        <w:drawing>
-          <wp:inline distT="0" distB="0" distL="0" distR="0" wp14:anchorId="60399F66" wp14:editId="1D112323">
-            <wp:extent cx="5943600" cy="3860165"/>
-            <wp:effectExtent l="0" t="0" r="0" b="635"/>
-            <wp:docPr id="201983998" name="Picture 1" descr="A screenshot of a computer&#10;&#10;Description automatically generated"/>
-            <wp:cNvGraphicFramePr>
-              <a:graphicFrameLocks xmlns:a="http://schemas.openxmlformats.org/drawingml/2006/main" noChangeAspect="1"/>
-            </wp:cNvGraphicFramePr>
-            <a:graphic xmlns:a="http://schemas.openxmlformats.org/drawingml/2006/main">
-              <a:graphicData uri="http://schemas.openxmlformats.org/drawingml/2006/picture">
-                <pic:pic xmlns:pic="http://schemas.openxmlformats.org/drawingml/2006/picture">
-                  <pic:nvPicPr>
-                    <pic:cNvPr id="201983998" name="Picture 1" descr="A screenshot of a computer&#10;&#10;Description automatically generated"/>
                     <pic:cNvPicPr/>
                   </pic:nvPicPr>
                   <pic:blipFill>
@@ -1178,6 +1098,1736 @@
         </w:drawing>
       </w:r>
     </w:p>
+    <w:p>
+      <w:pPr>
+        <w:tabs>
+          <w:tab w:val="left" w:pos="560"/>
+          <w:tab w:val="left" w:pos="1120"/>
+          <w:tab w:val="left" w:pos="1680"/>
+          <w:tab w:val="left" w:pos="2240"/>
+          <w:tab w:val="left" w:pos="2800"/>
+          <w:tab w:val="left" w:pos="3360"/>
+          <w:tab w:val="left" w:pos="3920"/>
+          <w:tab w:val="left" w:pos="4480"/>
+          <w:tab w:val="left" w:pos="5040"/>
+          <w:tab w:val="left" w:pos="5600"/>
+          <w:tab w:val="left" w:pos="6160"/>
+          <w:tab w:val="left" w:pos="6720"/>
+        </w:tabs>
+        <w:autoSpaceDE w:val="0"/>
+        <w:autoSpaceDN w:val="0"/>
+        <w:adjustRightInd w:val="0"/>
+        <w:spacing w:before="160" w:line="270" w:lineRule="auto"/>
+        <w:rPr>
+          <w:rFonts w:ascii="Cambria" w:hAnsi="Cambria" w:cs="Inter-Regular"/>
+          <w:kern w:val="0"/>
+          <w:position w:val="5"/>
+          <w:sz w:val="28"/>
+          <w:szCs w:val="26"/>
+        </w:rPr>
+      </w:pPr>
+      <w:r>
+        <w:rPr>
+          <w:rFonts w:ascii="Cambria" w:hAnsi="Cambria" w:cs="Inter-Regular"/>
+          <w:noProof/>
+          <w:kern w:val="0"/>
+          <w:position w:val="5"/>
+          <w:sz w:val="28"/>
+          <w:szCs w:val="26"/>
+        </w:rPr>
+        <w:drawing>
+          <wp:inline distT="0" distB="0" distL="0" distR="0" wp14:anchorId="60399F66" wp14:editId="1D112323">
+            <wp:extent cx="5943600" cy="3860165"/>
+            <wp:effectExtent l="0" t="0" r="0" b="635"/>
+            <wp:docPr id="201983998" name="Picture 1" descr="A screenshot of a computer&#10;&#10;Description automatically generated"/>
+            <wp:cNvGraphicFramePr>
+              <a:graphicFrameLocks xmlns:a="http://schemas.openxmlformats.org/drawingml/2006/main" noChangeAspect="1"/>
+            </wp:cNvGraphicFramePr>
+            <a:graphic xmlns:a="http://schemas.openxmlformats.org/drawingml/2006/main">
+              <a:graphicData uri="http://schemas.openxmlformats.org/drawingml/2006/picture">
+                <pic:pic xmlns:pic="http://schemas.openxmlformats.org/drawingml/2006/picture">
+                  <pic:nvPicPr>
+                    <pic:cNvPr id="201983998" name="Picture 1" descr="A screenshot of a computer&#10;&#10;Description automatically generated"/>
+                    <pic:cNvPicPr/>
+                  </pic:nvPicPr>
+                  <pic:blipFill>
+                    <a:blip r:embed="rId6" cstate="print">
+                      <a:extLst>
+                        <a:ext uri="{28A0092B-C50C-407E-A947-70E740481C1C}">
+                          <a14:useLocalDpi xmlns:a14="http://schemas.microsoft.com/office/drawing/2010/main" val="0"/>
+                        </a:ext>
+                      </a:extLst>
+                    </a:blip>
+                    <a:stretch>
+                      <a:fillRect/>
+                    </a:stretch>
+                  </pic:blipFill>
+                  <pic:spPr>
+                    <a:xfrm>
+                      <a:off x="0" y="0"/>
+                      <a:ext cx="5943600" cy="3860165"/>
+                    </a:xfrm>
+                    <a:prstGeom prst="rect">
+                      <a:avLst/>
+                    </a:prstGeom>
+                  </pic:spPr>
+                </pic:pic>
+              </a:graphicData>
+            </a:graphic>
+          </wp:inline>
+        </w:drawing>
+      </w:r>
+    </w:p>
+    <w:p>
+      <w:pPr>
+        <w:tabs>
+          <w:tab w:val="left" w:pos="560"/>
+          <w:tab w:val="left" w:pos="1120"/>
+          <w:tab w:val="left" w:pos="1680"/>
+          <w:tab w:val="left" w:pos="2240"/>
+          <w:tab w:val="left" w:pos="2800"/>
+          <w:tab w:val="left" w:pos="3360"/>
+          <w:tab w:val="left" w:pos="3920"/>
+          <w:tab w:val="left" w:pos="4480"/>
+          <w:tab w:val="left" w:pos="5040"/>
+          <w:tab w:val="left" w:pos="5600"/>
+          <w:tab w:val="left" w:pos="6160"/>
+          <w:tab w:val="left" w:pos="6720"/>
+        </w:tabs>
+        <w:autoSpaceDE w:val="0"/>
+        <w:autoSpaceDN w:val="0"/>
+        <w:adjustRightInd w:val="0"/>
+        <w:spacing w:before="160" w:line="270" w:lineRule="auto"/>
+        <w:rPr>
+          <w:rFonts w:ascii="Cambria" w:hAnsi="Cambria" w:cs="Inter-Regular"/>
+          <w:kern w:val="0"/>
+          <w:position w:val="5"/>
+          <w:sz w:val="28"/>
+          <w:szCs w:val="26"/>
+        </w:rPr>
+      </w:pPr>
+      <w:r>
+        <w:rPr>
+          <w:rFonts w:ascii="Cambria" w:hAnsi="Cambria" w:cs="Inter-Regular"/>
+          <w:kern w:val="0"/>
+          <w:position w:val="5"/>
+          <w:sz w:val="28"/>
+          <w:szCs w:val="26"/>
+        </w:rPr>
+        <w:lastRenderedPageBreak/>
+        <w:t>Definition of the Relational Schema</w:t>
+      </w:r>
+    </w:p>
+    <w:p>
+      <w:pPr>
+        <w:tabs>
+          <w:tab w:val="left" w:pos="560"/>
+          <w:tab w:val="left" w:pos="1120"/>
+          <w:tab w:val="left" w:pos="1680"/>
+          <w:tab w:val="left" w:pos="2240"/>
+          <w:tab w:val="left" w:pos="2800"/>
+          <w:tab w:val="left" w:pos="3360"/>
+          <w:tab w:val="left" w:pos="3920"/>
+          <w:tab w:val="left" w:pos="4480"/>
+          <w:tab w:val="left" w:pos="5040"/>
+          <w:tab w:val="left" w:pos="5600"/>
+          <w:tab w:val="left" w:pos="6160"/>
+          <w:tab w:val="left" w:pos="6720"/>
+        </w:tabs>
+        <w:autoSpaceDE w:val="0"/>
+        <w:autoSpaceDN w:val="0"/>
+        <w:adjustRightInd w:val="0"/>
+        <w:spacing w:before="160" w:line="270" w:lineRule="auto"/>
+        <w:ind w:left="560"/>
+        <w:rPr>
+          <w:rFonts w:ascii="Cambria" w:hAnsi="Cambria" w:cs="Inter-Regular"/>
+          <w:kern w:val="0"/>
+          <w:position w:val="5"/>
+          <w:sz w:val="28"/>
+          <w:szCs w:val="26"/>
+        </w:rPr>
+      </w:pPr>
+      <w:proofErr w:type="gramStart"/>
+      <w:r>
+        <w:rPr>
+          <w:rFonts w:ascii="Cambria" w:hAnsi="Cambria" w:cs="Inter-Regular"/>
+          <w:kern w:val="0"/>
+          <w:position w:val="5"/>
+          <w:sz w:val="28"/>
+          <w:szCs w:val="26"/>
+        </w:rPr>
+        <w:t>Users(</w:t>
+      </w:r>
+      <w:proofErr w:type="gramEnd"/>
+      <w:r>
+        <w:rPr>
+          <w:rFonts w:ascii="Calibri" w:hAnsi="Calibri" w:cs="Calibri"/>
+          <w:kern w:val="0"/>
+          <w:position w:val="5"/>
+          <w:sz w:val="28"/>
+          <w:szCs w:val="26"/>
+        </w:rPr>
+        <w:t>﻿</w:t>
+      </w:r>
+      <w:proofErr w:type="spellStart"/>
+      <w:r>
+        <w:rPr>
+          <w:rFonts w:ascii="Cambria" w:hAnsi="Cambria" w:cs="Inter-Regular"/>
+          <w:b/>
+          <w:bCs/>
+          <w:kern w:val="0"/>
+          <w:position w:val="5"/>
+          <w:sz w:val="28"/>
+          <w:szCs w:val="26"/>
+        </w:rPr>
+        <w:t>User_id</w:t>
+      </w:r>
+      <w:proofErr w:type="spellEnd"/>
+      <w:r>
+        <w:rPr>
+          <w:rFonts w:ascii="Cambria" w:hAnsi="Cambria" w:cs="Inter-Regular"/>
+          <w:b/>
+          <w:bCs/>
+          <w:kern w:val="0"/>
+          <w:position w:val="5"/>
+          <w:sz w:val="28"/>
+          <w:szCs w:val="26"/>
+        </w:rPr>
+        <w:t>,</w:t>
+      </w:r>
+      <w:r>
+        <w:rPr>
+          <w:rFonts w:ascii="Cambria" w:hAnsi="Cambria" w:cs="Inter-Regular"/>
+          <w:kern w:val="0"/>
+          <w:position w:val="5"/>
+          <w:sz w:val="28"/>
+          <w:szCs w:val="26"/>
+        </w:rPr>
+        <w:t xml:space="preserve"> </w:t>
+      </w:r>
+      <w:proofErr w:type="spellStart"/>
+      <w:r>
+        <w:rPr>
+          <w:rFonts w:ascii="Cambria" w:hAnsi="Cambria" w:cs="Inter-Regular"/>
+          <w:kern w:val="0"/>
+          <w:position w:val="5"/>
+          <w:sz w:val="28"/>
+          <w:szCs w:val="26"/>
+        </w:rPr>
+        <w:t>first_name</w:t>
+      </w:r>
+      <w:proofErr w:type="spellEnd"/>
+      <w:r>
+        <w:rPr>
+          <w:rFonts w:ascii="Cambria" w:hAnsi="Cambria" w:cs="Inter-Regular"/>
+          <w:kern w:val="0"/>
+          <w:position w:val="5"/>
+          <w:sz w:val="28"/>
+          <w:szCs w:val="26"/>
+        </w:rPr>
+        <w:t xml:space="preserve">, </w:t>
+      </w:r>
+      <w:proofErr w:type="spellStart"/>
+      <w:r>
+        <w:rPr>
+          <w:rFonts w:ascii="Cambria" w:hAnsi="Cambria" w:cs="Inter-Regular"/>
+          <w:kern w:val="0"/>
+          <w:position w:val="5"/>
+          <w:sz w:val="28"/>
+          <w:szCs w:val="26"/>
+        </w:rPr>
+        <w:t>last_name</w:t>
+      </w:r>
+      <w:proofErr w:type="spellEnd"/>
+      <w:r>
+        <w:rPr>
+          <w:rFonts w:ascii="Cambria" w:hAnsi="Cambria" w:cs="Inter-Regular"/>
+          <w:kern w:val="0"/>
+          <w:position w:val="5"/>
+          <w:sz w:val="28"/>
+          <w:szCs w:val="26"/>
+        </w:rPr>
+        <w:t xml:space="preserve">, email, username, password, </w:t>
+      </w:r>
+      <w:proofErr w:type="spellStart"/>
+      <w:r>
+        <w:rPr>
+          <w:rFonts w:ascii="Cambria" w:hAnsi="Cambria" w:cs="Inter-Regular"/>
+          <w:kern w:val="0"/>
+          <w:position w:val="5"/>
+          <w:sz w:val="28"/>
+          <w:szCs w:val="26"/>
+        </w:rPr>
+        <w:t>phone_number</w:t>
+      </w:r>
+      <w:proofErr w:type="spellEnd"/>
+      <w:r>
+        <w:rPr>
+          <w:rFonts w:ascii="Cambria" w:hAnsi="Cambria" w:cs="Inter-Regular"/>
+          <w:kern w:val="0"/>
+          <w:position w:val="5"/>
+          <w:sz w:val="28"/>
+          <w:szCs w:val="26"/>
+        </w:rPr>
+        <w:t>)</w:t>
+      </w:r>
+    </w:p>
+    <w:p>
+      <w:pPr>
+        <w:tabs>
+          <w:tab w:val="left" w:pos="560"/>
+          <w:tab w:val="left" w:pos="1120"/>
+          <w:tab w:val="left" w:pos="1680"/>
+          <w:tab w:val="left" w:pos="2240"/>
+          <w:tab w:val="left" w:pos="2800"/>
+          <w:tab w:val="left" w:pos="3360"/>
+          <w:tab w:val="left" w:pos="3920"/>
+          <w:tab w:val="left" w:pos="4480"/>
+          <w:tab w:val="left" w:pos="5040"/>
+          <w:tab w:val="left" w:pos="5600"/>
+          <w:tab w:val="left" w:pos="6160"/>
+          <w:tab w:val="left" w:pos="6720"/>
+        </w:tabs>
+        <w:autoSpaceDE w:val="0"/>
+        <w:autoSpaceDN w:val="0"/>
+        <w:adjustRightInd w:val="0"/>
+        <w:spacing w:before="160" w:line="270" w:lineRule="auto"/>
+        <w:ind w:left="560"/>
+        <w:rPr>
+          <w:rFonts w:ascii="Cambria" w:hAnsi="Cambria" w:cs="Inter-Regular"/>
+          <w:kern w:val="0"/>
+          <w:position w:val="5"/>
+          <w:sz w:val="28"/>
+          <w:szCs w:val="26"/>
+        </w:rPr>
+      </w:pPr>
+      <w:proofErr w:type="gramStart"/>
+      <w:r>
+        <w:rPr>
+          <w:rFonts w:ascii="Cambria" w:hAnsi="Cambria" w:cs="Inter-Regular"/>
+          <w:kern w:val="0"/>
+          <w:position w:val="5"/>
+          <w:sz w:val="28"/>
+          <w:szCs w:val="26"/>
+        </w:rPr>
+        <w:t>Customers(</w:t>
+      </w:r>
+      <w:proofErr w:type="gramEnd"/>
+      <w:r>
+        <w:rPr>
+          <w:rFonts w:ascii="Calibri" w:hAnsi="Calibri" w:cs="Calibri"/>
+          <w:kern w:val="0"/>
+          <w:position w:val="5"/>
+          <w:sz w:val="28"/>
+          <w:szCs w:val="26"/>
+        </w:rPr>
+        <w:t>﻿</w:t>
+      </w:r>
+      <w:proofErr w:type="spellStart"/>
+      <w:r>
+        <w:rPr>
+          <w:rFonts w:ascii="Cambria" w:hAnsi="Cambria" w:cs="Inter-Regular"/>
+          <w:b/>
+          <w:bCs/>
+          <w:kern w:val="0"/>
+          <w:position w:val="5"/>
+          <w:sz w:val="28"/>
+          <w:szCs w:val="26"/>
+        </w:rPr>
+        <w:t>Customer_id</w:t>
+      </w:r>
+      <w:proofErr w:type="spellEnd"/>
+      <w:r>
+        <w:rPr>
+          <w:rFonts w:ascii="Cambria" w:hAnsi="Cambria" w:cs="Inter-Regular"/>
+          <w:b/>
+          <w:bCs/>
+          <w:kern w:val="0"/>
+          <w:position w:val="5"/>
+          <w:sz w:val="28"/>
+          <w:szCs w:val="26"/>
+        </w:rPr>
+        <w:t>,</w:t>
+      </w:r>
+      <w:r>
+        <w:rPr>
+          <w:rFonts w:ascii="Cambria" w:hAnsi="Cambria" w:cs="Inter-Regular"/>
+          <w:kern w:val="0"/>
+          <w:position w:val="5"/>
+          <w:sz w:val="28"/>
+          <w:szCs w:val="26"/>
+        </w:rPr>
+        <w:t xml:space="preserve"> </w:t>
+      </w:r>
+      <w:proofErr w:type="spellStart"/>
+      <w:r>
+        <w:rPr>
+          <w:rFonts w:ascii="Cambria" w:hAnsi="Cambria" w:cs="Inter-Regular"/>
+          <w:kern w:val="0"/>
+          <w:position w:val="5"/>
+          <w:sz w:val="28"/>
+          <w:szCs w:val="26"/>
+        </w:rPr>
+        <w:t>first_name</w:t>
+      </w:r>
+      <w:proofErr w:type="spellEnd"/>
+      <w:r>
+        <w:rPr>
+          <w:rFonts w:ascii="Cambria" w:hAnsi="Cambria" w:cs="Inter-Regular"/>
+          <w:kern w:val="0"/>
+          <w:position w:val="5"/>
+          <w:sz w:val="28"/>
+          <w:szCs w:val="26"/>
+        </w:rPr>
+        <w:t xml:space="preserve">, </w:t>
+      </w:r>
+      <w:proofErr w:type="spellStart"/>
+      <w:r>
+        <w:rPr>
+          <w:rFonts w:ascii="Cambria" w:hAnsi="Cambria" w:cs="Inter-Regular"/>
+          <w:kern w:val="0"/>
+          <w:position w:val="5"/>
+          <w:sz w:val="28"/>
+          <w:szCs w:val="26"/>
+        </w:rPr>
+        <w:t>last_name</w:t>
+      </w:r>
+      <w:proofErr w:type="spellEnd"/>
+      <w:r>
+        <w:rPr>
+          <w:rFonts w:ascii="Cambria" w:hAnsi="Cambria" w:cs="Inter-Regular"/>
+          <w:kern w:val="0"/>
+          <w:position w:val="5"/>
+          <w:sz w:val="28"/>
+          <w:szCs w:val="26"/>
+        </w:rPr>
+        <w:t xml:space="preserve">, </w:t>
+      </w:r>
+      <w:proofErr w:type="spellStart"/>
+      <w:r>
+        <w:rPr>
+          <w:rFonts w:ascii="Cambria" w:hAnsi="Cambria" w:cs="Inter-Regular"/>
+          <w:kern w:val="0"/>
+          <w:position w:val="5"/>
+          <w:sz w:val="28"/>
+          <w:szCs w:val="26"/>
+        </w:rPr>
+        <w:t>contact_email</w:t>
+      </w:r>
+      <w:proofErr w:type="spellEnd"/>
+      <w:r>
+        <w:rPr>
+          <w:rFonts w:ascii="Cambria" w:hAnsi="Cambria" w:cs="Inter-Regular"/>
+          <w:kern w:val="0"/>
+          <w:position w:val="5"/>
+          <w:sz w:val="28"/>
+          <w:szCs w:val="26"/>
+        </w:rPr>
+        <w:t xml:space="preserve">, </w:t>
+      </w:r>
+      <w:proofErr w:type="spellStart"/>
+      <w:r>
+        <w:rPr>
+          <w:rFonts w:ascii="Cambria" w:hAnsi="Cambria" w:cs="Inter-Regular"/>
+          <w:kern w:val="0"/>
+          <w:position w:val="5"/>
+          <w:sz w:val="28"/>
+          <w:szCs w:val="26"/>
+        </w:rPr>
+        <w:t>billing_address</w:t>
+      </w:r>
+      <w:proofErr w:type="spellEnd"/>
+      <w:r>
+        <w:rPr>
+          <w:rFonts w:ascii="Cambria" w:hAnsi="Cambria" w:cs="Inter-Regular"/>
+          <w:kern w:val="0"/>
+          <w:position w:val="5"/>
+          <w:sz w:val="28"/>
+          <w:szCs w:val="26"/>
+        </w:rPr>
+        <w:t xml:space="preserve">, </w:t>
+      </w:r>
+      <w:proofErr w:type="spellStart"/>
+      <w:r>
+        <w:rPr>
+          <w:rFonts w:ascii="Cambria" w:hAnsi="Cambria" w:cs="Inter-Regular"/>
+          <w:kern w:val="0"/>
+          <w:position w:val="5"/>
+          <w:sz w:val="28"/>
+          <w:szCs w:val="26"/>
+        </w:rPr>
+        <w:t>phone_number</w:t>
+      </w:r>
+      <w:proofErr w:type="spellEnd"/>
+      <w:r>
+        <w:rPr>
+          <w:rFonts w:ascii="Cambria" w:hAnsi="Cambria" w:cs="Inter-Regular"/>
+          <w:kern w:val="0"/>
+          <w:position w:val="5"/>
+          <w:sz w:val="28"/>
+          <w:szCs w:val="26"/>
+        </w:rPr>
+        <w:t>)</w:t>
+      </w:r>
+    </w:p>
+    <w:p>
+      <w:pPr>
+        <w:tabs>
+          <w:tab w:val="left" w:pos="560"/>
+          <w:tab w:val="left" w:pos="1120"/>
+          <w:tab w:val="left" w:pos="1680"/>
+          <w:tab w:val="left" w:pos="2240"/>
+          <w:tab w:val="left" w:pos="2800"/>
+          <w:tab w:val="left" w:pos="3360"/>
+          <w:tab w:val="left" w:pos="3920"/>
+          <w:tab w:val="left" w:pos="4480"/>
+          <w:tab w:val="left" w:pos="5040"/>
+          <w:tab w:val="left" w:pos="5600"/>
+          <w:tab w:val="left" w:pos="6160"/>
+          <w:tab w:val="left" w:pos="6720"/>
+        </w:tabs>
+        <w:autoSpaceDE w:val="0"/>
+        <w:autoSpaceDN w:val="0"/>
+        <w:adjustRightInd w:val="0"/>
+        <w:spacing w:before="160" w:line="270" w:lineRule="auto"/>
+        <w:ind w:left="560"/>
+        <w:rPr>
+          <w:rFonts w:ascii="Cambria" w:hAnsi="Cambria" w:cs="Inter-Regular"/>
+          <w:kern w:val="0"/>
+          <w:position w:val="5"/>
+          <w:sz w:val="28"/>
+          <w:szCs w:val="26"/>
+        </w:rPr>
+      </w:pPr>
+      <w:proofErr w:type="gramStart"/>
+      <w:r>
+        <w:rPr>
+          <w:rFonts w:ascii="Cambria" w:hAnsi="Cambria" w:cs="Inter-Regular"/>
+          <w:kern w:val="0"/>
+          <w:position w:val="5"/>
+          <w:sz w:val="28"/>
+          <w:szCs w:val="26"/>
+        </w:rPr>
+        <w:t>Invoices(</w:t>
+      </w:r>
+      <w:proofErr w:type="gramEnd"/>
+      <w:r>
+        <w:rPr>
+          <w:rFonts w:ascii="Calibri" w:hAnsi="Calibri" w:cs="Calibri"/>
+          <w:kern w:val="0"/>
+          <w:position w:val="5"/>
+          <w:sz w:val="28"/>
+          <w:szCs w:val="26"/>
+        </w:rPr>
+        <w:t>﻿</w:t>
+      </w:r>
+      <w:proofErr w:type="spellStart"/>
+      <w:r>
+        <w:rPr>
+          <w:rFonts w:ascii="Cambria" w:hAnsi="Cambria" w:cs="Inter-Regular"/>
+          <w:b/>
+          <w:bCs/>
+          <w:kern w:val="0"/>
+          <w:position w:val="5"/>
+          <w:sz w:val="28"/>
+          <w:szCs w:val="26"/>
+        </w:rPr>
+        <w:t>Invoice_id</w:t>
+      </w:r>
+      <w:proofErr w:type="spellEnd"/>
+      <w:r>
+        <w:rPr>
+          <w:rFonts w:ascii="Cambria" w:hAnsi="Cambria" w:cs="Inter-Regular"/>
+          <w:kern w:val="0"/>
+          <w:position w:val="5"/>
+          <w:sz w:val="28"/>
+          <w:szCs w:val="26"/>
+        </w:rPr>
+        <w:t xml:space="preserve">, </w:t>
+      </w:r>
+      <w:r>
+        <w:rPr>
+          <w:rFonts w:ascii="Calibri" w:hAnsi="Calibri" w:cs="Calibri"/>
+          <w:kern w:val="0"/>
+          <w:position w:val="5"/>
+          <w:sz w:val="28"/>
+          <w:szCs w:val="26"/>
+        </w:rPr>
+        <w:t>﻿</w:t>
+      </w:r>
+      <w:proofErr w:type="spellStart"/>
+      <w:r>
+        <w:rPr>
+          <w:rFonts w:ascii="Cambria" w:hAnsi="Cambria" w:cs="Inter-Regular"/>
+          <w:i/>
+          <w:iCs/>
+          <w:kern w:val="0"/>
+          <w:position w:val="5"/>
+          <w:sz w:val="28"/>
+          <w:szCs w:val="26"/>
+        </w:rPr>
+        <w:t>Customer_id</w:t>
+      </w:r>
+      <w:proofErr w:type="spellEnd"/>
+      <w:r>
+        <w:rPr>
+          <w:rFonts w:ascii="Cambria" w:hAnsi="Cambria" w:cs="Inter-Regular"/>
+          <w:i/>
+          <w:iCs/>
+          <w:kern w:val="0"/>
+          <w:position w:val="5"/>
+          <w:sz w:val="28"/>
+          <w:szCs w:val="26"/>
+        </w:rPr>
+        <w:t xml:space="preserve">, </w:t>
+      </w:r>
+      <w:r>
+        <w:rPr>
+          <w:rFonts w:ascii="Calibri" w:hAnsi="Calibri" w:cs="Calibri"/>
+          <w:i/>
+          <w:iCs/>
+          <w:kern w:val="0"/>
+          <w:position w:val="5"/>
+          <w:sz w:val="28"/>
+          <w:szCs w:val="26"/>
+        </w:rPr>
+        <w:t>﻿</w:t>
+      </w:r>
+      <w:proofErr w:type="spellStart"/>
+      <w:r>
+        <w:rPr>
+          <w:rFonts w:ascii="Cambria" w:hAnsi="Cambria" w:cs="Inter-Regular"/>
+          <w:i/>
+          <w:iCs/>
+          <w:kern w:val="0"/>
+          <w:position w:val="5"/>
+          <w:sz w:val="28"/>
+          <w:szCs w:val="26"/>
+        </w:rPr>
+        <w:t>User_id</w:t>
+      </w:r>
+      <w:proofErr w:type="spellEnd"/>
+      <w:r>
+        <w:rPr>
+          <w:rFonts w:ascii="Cambria" w:hAnsi="Cambria" w:cs="Inter-Regular"/>
+          <w:i/>
+          <w:iCs/>
+          <w:kern w:val="0"/>
+          <w:position w:val="5"/>
+          <w:sz w:val="28"/>
+          <w:szCs w:val="26"/>
+        </w:rPr>
+        <w:t xml:space="preserve">, </w:t>
+      </w:r>
+      <w:r>
+        <w:rPr>
+          <w:rFonts w:ascii="Calibri" w:hAnsi="Calibri" w:cs="Calibri"/>
+          <w:i/>
+          <w:iCs/>
+          <w:kern w:val="0"/>
+          <w:position w:val="5"/>
+          <w:sz w:val="28"/>
+          <w:szCs w:val="26"/>
+        </w:rPr>
+        <w:t>﻿</w:t>
+      </w:r>
+      <w:proofErr w:type="spellStart"/>
+      <w:r>
+        <w:rPr>
+          <w:rFonts w:ascii="Cambria" w:hAnsi="Cambria" w:cs="Inter-Regular"/>
+          <w:i/>
+          <w:iCs/>
+          <w:kern w:val="0"/>
+          <w:position w:val="5"/>
+          <w:sz w:val="28"/>
+          <w:szCs w:val="26"/>
+        </w:rPr>
+        <w:t>Payment_id</w:t>
+      </w:r>
+      <w:proofErr w:type="spellEnd"/>
+      <w:r>
+        <w:rPr>
+          <w:rFonts w:ascii="Cambria" w:hAnsi="Cambria" w:cs="Inter-Regular"/>
+          <w:i/>
+          <w:iCs/>
+          <w:kern w:val="0"/>
+          <w:position w:val="5"/>
+          <w:sz w:val="28"/>
+          <w:szCs w:val="26"/>
+        </w:rPr>
+        <w:t>,</w:t>
+      </w:r>
+      <w:r>
+        <w:rPr>
+          <w:rFonts w:ascii="Cambria" w:hAnsi="Cambria" w:cs="Inter-Regular"/>
+          <w:kern w:val="0"/>
+          <w:position w:val="5"/>
+          <w:sz w:val="28"/>
+          <w:szCs w:val="26"/>
+        </w:rPr>
+        <w:t xml:space="preserve"> title, description, </w:t>
+      </w:r>
+      <w:proofErr w:type="spellStart"/>
+      <w:r>
+        <w:rPr>
+          <w:rFonts w:ascii="Cambria" w:hAnsi="Cambria" w:cs="Inter-Regular"/>
+          <w:kern w:val="0"/>
+          <w:position w:val="5"/>
+          <w:sz w:val="28"/>
+          <w:szCs w:val="26"/>
+        </w:rPr>
+        <w:t>date_issued</w:t>
+      </w:r>
+      <w:proofErr w:type="spellEnd"/>
+      <w:r>
+        <w:rPr>
+          <w:rFonts w:ascii="Cambria" w:hAnsi="Cambria" w:cs="Inter-Regular"/>
+          <w:kern w:val="0"/>
+          <w:position w:val="5"/>
+          <w:sz w:val="28"/>
+          <w:szCs w:val="26"/>
+        </w:rPr>
+        <w:t xml:space="preserve">, </w:t>
+      </w:r>
+      <w:proofErr w:type="spellStart"/>
+      <w:r>
+        <w:rPr>
+          <w:rFonts w:ascii="Cambria" w:hAnsi="Cambria" w:cs="Inter-Regular"/>
+          <w:kern w:val="0"/>
+          <w:position w:val="5"/>
+          <w:sz w:val="28"/>
+          <w:szCs w:val="26"/>
+        </w:rPr>
+        <w:t>due_date</w:t>
+      </w:r>
+      <w:proofErr w:type="spellEnd"/>
+      <w:r>
+        <w:rPr>
+          <w:rFonts w:ascii="Cambria" w:hAnsi="Cambria" w:cs="Inter-Regular"/>
+          <w:kern w:val="0"/>
+          <w:position w:val="5"/>
+          <w:sz w:val="28"/>
+          <w:szCs w:val="26"/>
+        </w:rPr>
+        <w:t>, cost, status)</w:t>
+      </w:r>
+    </w:p>
+    <w:p>
+      <w:pPr>
+        <w:tabs>
+          <w:tab w:val="left" w:pos="560"/>
+          <w:tab w:val="left" w:pos="1120"/>
+          <w:tab w:val="left" w:pos="1680"/>
+          <w:tab w:val="left" w:pos="2240"/>
+          <w:tab w:val="left" w:pos="2800"/>
+          <w:tab w:val="left" w:pos="3360"/>
+          <w:tab w:val="left" w:pos="3920"/>
+          <w:tab w:val="left" w:pos="4480"/>
+          <w:tab w:val="left" w:pos="5040"/>
+          <w:tab w:val="left" w:pos="5600"/>
+          <w:tab w:val="left" w:pos="6160"/>
+          <w:tab w:val="left" w:pos="6720"/>
+        </w:tabs>
+        <w:autoSpaceDE w:val="0"/>
+        <w:autoSpaceDN w:val="0"/>
+        <w:adjustRightInd w:val="0"/>
+        <w:spacing w:before="160" w:line="270" w:lineRule="auto"/>
+        <w:ind w:left="560"/>
+        <w:rPr>
+          <w:rFonts w:ascii="Cambria" w:hAnsi="Cambria" w:cs="Inter-Regular"/>
+          <w:kern w:val="0"/>
+          <w:position w:val="5"/>
+          <w:sz w:val="28"/>
+          <w:szCs w:val="26"/>
+        </w:rPr>
+      </w:pPr>
+      <w:proofErr w:type="gramStart"/>
+      <w:r>
+        <w:rPr>
+          <w:rFonts w:ascii="Cambria" w:hAnsi="Cambria" w:cs="Inter-Regular"/>
+          <w:kern w:val="0"/>
+          <w:position w:val="5"/>
+          <w:sz w:val="28"/>
+          <w:szCs w:val="26"/>
+        </w:rPr>
+        <w:t>Payments(</w:t>
+      </w:r>
+      <w:proofErr w:type="gramEnd"/>
+      <w:r>
+        <w:rPr>
+          <w:rFonts w:ascii="Calibri" w:hAnsi="Calibri" w:cs="Calibri"/>
+          <w:kern w:val="0"/>
+          <w:position w:val="5"/>
+          <w:sz w:val="28"/>
+          <w:szCs w:val="26"/>
+        </w:rPr>
+        <w:t>﻿</w:t>
+      </w:r>
+      <w:proofErr w:type="spellStart"/>
+      <w:r>
+        <w:rPr>
+          <w:rFonts w:ascii="Cambria" w:hAnsi="Cambria" w:cs="Inter-Regular"/>
+          <w:b/>
+          <w:bCs/>
+          <w:kern w:val="0"/>
+          <w:position w:val="5"/>
+          <w:sz w:val="28"/>
+          <w:szCs w:val="26"/>
+        </w:rPr>
+        <w:t>Payment_id</w:t>
+      </w:r>
+      <w:proofErr w:type="spellEnd"/>
+      <w:r>
+        <w:rPr>
+          <w:rFonts w:ascii="Cambria" w:hAnsi="Cambria" w:cs="Inter-Regular"/>
+          <w:kern w:val="0"/>
+          <w:position w:val="5"/>
+          <w:sz w:val="28"/>
+          <w:szCs w:val="26"/>
+        </w:rPr>
+        <w:t xml:space="preserve">, </w:t>
+      </w:r>
+      <w:proofErr w:type="spellStart"/>
+      <w:r>
+        <w:rPr>
+          <w:rFonts w:ascii="Cambria" w:hAnsi="Cambria" w:cs="Inter-Regular"/>
+          <w:kern w:val="0"/>
+          <w:position w:val="5"/>
+          <w:sz w:val="28"/>
+          <w:szCs w:val="26"/>
+        </w:rPr>
+        <w:t>date_paid</w:t>
+      </w:r>
+      <w:proofErr w:type="spellEnd"/>
+      <w:r>
+        <w:rPr>
+          <w:rFonts w:ascii="Cambria" w:hAnsi="Cambria" w:cs="Inter-Regular"/>
+          <w:kern w:val="0"/>
+          <w:position w:val="5"/>
+          <w:sz w:val="28"/>
+          <w:szCs w:val="26"/>
+        </w:rPr>
+        <w:t xml:space="preserve">, </w:t>
+      </w:r>
+      <w:proofErr w:type="spellStart"/>
+      <w:r>
+        <w:rPr>
+          <w:rFonts w:ascii="Cambria" w:hAnsi="Cambria" w:cs="Inter-Regular"/>
+          <w:kern w:val="0"/>
+          <w:position w:val="5"/>
+          <w:sz w:val="28"/>
+          <w:szCs w:val="26"/>
+        </w:rPr>
+        <w:t>amount_paid</w:t>
+      </w:r>
+      <w:proofErr w:type="spellEnd"/>
+      <w:r>
+        <w:rPr>
+          <w:rFonts w:ascii="Cambria" w:hAnsi="Cambria" w:cs="Inter-Regular"/>
+          <w:kern w:val="0"/>
+          <w:position w:val="5"/>
+          <w:sz w:val="28"/>
+          <w:szCs w:val="26"/>
+        </w:rPr>
+        <w:t xml:space="preserve">, </w:t>
+      </w:r>
+      <w:proofErr w:type="spellStart"/>
+      <w:r>
+        <w:rPr>
+          <w:rFonts w:ascii="Cambria" w:hAnsi="Cambria" w:cs="Inter-Regular"/>
+          <w:kern w:val="0"/>
+          <w:position w:val="5"/>
+          <w:sz w:val="28"/>
+          <w:szCs w:val="26"/>
+        </w:rPr>
+        <w:t>payment_method</w:t>
+      </w:r>
+      <w:proofErr w:type="spellEnd"/>
+      <w:r>
+        <w:rPr>
+          <w:rFonts w:ascii="Cambria" w:hAnsi="Cambria" w:cs="Inter-Regular"/>
+          <w:kern w:val="0"/>
+          <w:position w:val="5"/>
+          <w:sz w:val="28"/>
+          <w:szCs w:val="26"/>
+        </w:rPr>
+        <w:t>)</w:t>
+      </w:r>
+    </w:p>
+    <w:p>
+      <w:pPr>
+        <w:tabs>
+          <w:tab w:val="left" w:pos="560"/>
+          <w:tab w:val="left" w:pos="1120"/>
+          <w:tab w:val="left" w:pos="1680"/>
+          <w:tab w:val="left" w:pos="2240"/>
+          <w:tab w:val="left" w:pos="2800"/>
+          <w:tab w:val="left" w:pos="3360"/>
+          <w:tab w:val="left" w:pos="3920"/>
+          <w:tab w:val="left" w:pos="4480"/>
+          <w:tab w:val="left" w:pos="5040"/>
+          <w:tab w:val="left" w:pos="5600"/>
+          <w:tab w:val="left" w:pos="6160"/>
+          <w:tab w:val="left" w:pos="6720"/>
+        </w:tabs>
+        <w:autoSpaceDE w:val="0"/>
+        <w:autoSpaceDN w:val="0"/>
+        <w:adjustRightInd w:val="0"/>
+        <w:spacing w:before="160" w:line="270" w:lineRule="auto"/>
+        <w:ind w:left="560"/>
+        <w:rPr>
+          <w:rFonts w:ascii="Cambria" w:hAnsi="Cambria" w:cs="Inter-Regular"/>
+          <w:kern w:val="0"/>
+          <w:position w:val="5"/>
+          <w:sz w:val="28"/>
+          <w:szCs w:val="26"/>
+        </w:rPr>
+      </w:pPr>
+      <w:proofErr w:type="gramStart"/>
+      <w:r>
+        <w:rPr>
+          <w:rFonts w:ascii="Cambria" w:hAnsi="Cambria" w:cs="Inter-Regular"/>
+          <w:kern w:val="0"/>
+          <w:position w:val="5"/>
+          <w:sz w:val="28"/>
+          <w:szCs w:val="26"/>
+        </w:rPr>
+        <w:t>Projects(</w:t>
+      </w:r>
+      <w:proofErr w:type="gramEnd"/>
+      <w:r>
+        <w:rPr>
+          <w:rFonts w:ascii="Calibri" w:hAnsi="Calibri" w:cs="Calibri"/>
+          <w:kern w:val="0"/>
+          <w:position w:val="5"/>
+          <w:sz w:val="28"/>
+          <w:szCs w:val="26"/>
+        </w:rPr>
+        <w:t>﻿</w:t>
+      </w:r>
+      <w:proofErr w:type="spellStart"/>
+      <w:r>
+        <w:rPr>
+          <w:rFonts w:ascii="Cambria" w:hAnsi="Cambria" w:cs="Inter-Regular"/>
+          <w:b/>
+          <w:bCs/>
+          <w:kern w:val="0"/>
+          <w:position w:val="5"/>
+          <w:sz w:val="28"/>
+          <w:szCs w:val="26"/>
+        </w:rPr>
+        <w:t>Project_id</w:t>
+      </w:r>
+      <w:proofErr w:type="spellEnd"/>
+      <w:r>
+        <w:rPr>
+          <w:rFonts w:ascii="Cambria" w:hAnsi="Cambria" w:cs="Inter-Regular"/>
+          <w:b/>
+          <w:bCs/>
+          <w:kern w:val="0"/>
+          <w:position w:val="5"/>
+          <w:sz w:val="28"/>
+          <w:szCs w:val="26"/>
+        </w:rPr>
+        <w:t>,</w:t>
+      </w:r>
+      <w:r>
+        <w:rPr>
+          <w:rFonts w:ascii="Cambria" w:hAnsi="Cambria" w:cs="Inter-Regular"/>
+          <w:i/>
+          <w:iCs/>
+          <w:kern w:val="0"/>
+          <w:position w:val="5"/>
+          <w:sz w:val="28"/>
+          <w:szCs w:val="26"/>
+        </w:rPr>
+        <w:t xml:space="preserve"> </w:t>
+      </w:r>
+      <w:r>
+        <w:rPr>
+          <w:rFonts w:ascii="Calibri" w:hAnsi="Calibri" w:cs="Calibri"/>
+          <w:i/>
+          <w:iCs/>
+          <w:kern w:val="0"/>
+          <w:position w:val="5"/>
+          <w:sz w:val="28"/>
+          <w:szCs w:val="26"/>
+        </w:rPr>
+        <w:t>﻿</w:t>
+      </w:r>
+      <w:proofErr w:type="spellStart"/>
+      <w:r>
+        <w:rPr>
+          <w:rFonts w:ascii="Cambria" w:hAnsi="Cambria" w:cs="Inter-Regular"/>
+          <w:i/>
+          <w:iCs/>
+          <w:kern w:val="0"/>
+          <w:position w:val="5"/>
+          <w:sz w:val="28"/>
+          <w:szCs w:val="26"/>
+        </w:rPr>
+        <w:t>Invoice_id</w:t>
+      </w:r>
+      <w:proofErr w:type="spellEnd"/>
+      <w:r>
+        <w:rPr>
+          <w:rFonts w:ascii="Cambria" w:hAnsi="Cambria" w:cs="Inter-Regular"/>
+          <w:i/>
+          <w:iCs/>
+          <w:kern w:val="0"/>
+          <w:position w:val="5"/>
+          <w:sz w:val="28"/>
+          <w:szCs w:val="26"/>
+        </w:rPr>
+        <w:t>,</w:t>
+      </w:r>
+      <w:r>
+        <w:rPr>
+          <w:rFonts w:ascii="Cambria" w:hAnsi="Cambria" w:cs="Inter-Regular"/>
+          <w:kern w:val="0"/>
+          <w:position w:val="5"/>
+          <w:sz w:val="28"/>
+          <w:szCs w:val="26"/>
+        </w:rPr>
+        <w:t xml:space="preserve"> title, description, </w:t>
+      </w:r>
+      <w:proofErr w:type="spellStart"/>
+      <w:r>
+        <w:rPr>
+          <w:rFonts w:ascii="Cambria" w:hAnsi="Cambria" w:cs="Inter-Regular"/>
+          <w:kern w:val="0"/>
+          <w:position w:val="5"/>
+          <w:sz w:val="28"/>
+          <w:szCs w:val="26"/>
+        </w:rPr>
+        <w:t>start_date</w:t>
+      </w:r>
+      <w:proofErr w:type="spellEnd"/>
+      <w:r>
+        <w:rPr>
+          <w:rFonts w:ascii="Cambria" w:hAnsi="Cambria" w:cs="Inter-Regular"/>
+          <w:kern w:val="0"/>
+          <w:position w:val="5"/>
+          <w:sz w:val="28"/>
+          <w:szCs w:val="26"/>
+        </w:rPr>
+        <w:t xml:space="preserve">, </w:t>
+      </w:r>
+      <w:proofErr w:type="spellStart"/>
+      <w:r>
+        <w:rPr>
+          <w:rFonts w:ascii="Cambria" w:hAnsi="Cambria" w:cs="Inter-Regular"/>
+          <w:kern w:val="0"/>
+          <w:position w:val="5"/>
+          <w:sz w:val="28"/>
+          <w:szCs w:val="26"/>
+        </w:rPr>
+        <w:t>end_date</w:t>
+      </w:r>
+      <w:proofErr w:type="spellEnd"/>
+      <w:r>
+        <w:rPr>
+          <w:rFonts w:ascii="Cambria" w:hAnsi="Cambria" w:cs="Inter-Regular"/>
+          <w:kern w:val="0"/>
+          <w:position w:val="5"/>
+          <w:sz w:val="28"/>
+          <w:szCs w:val="26"/>
+        </w:rPr>
+        <w:t>, budget, status)</w:t>
+      </w:r>
+    </w:p>
+    <w:p>
+      <w:pPr>
+        <w:tabs>
+          <w:tab w:val="left" w:pos="560"/>
+          <w:tab w:val="left" w:pos="1120"/>
+          <w:tab w:val="left" w:pos="1680"/>
+          <w:tab w:val="left" w:pos="2240"/>
+          <w:tab w:val="left" w:pos="2800"/>
+          <w:tab w:val="left" w:pos="3360"/>
+          <w:tab w:val="left" w:pos="3920"/>
+          <w:tab w:val="left" w:pos="4480"/>
+          <w:tab w:val="left" w:pos="5040"/>
+          <w:tab w:val="left" w:pos="5600"/>
+          <w:tab w:val="left" w:pos="6160"/>
+          <w:tab w:val="left" w:pos="6720"/>
+        </w:tabs>
+        <w:autoSpaceDE w:val="0"/>
+        <w:autoSpaceDN w:val="0"/>
+        <w:adjustRightInd w:val="0"/>
+        <w:spacing w:before="160" w:line="270" w:lineRule="auto"/>
+        <w:ind w:left="560"/>
+        <w:rPr>
+          <w:rFonts w:ascii="Cambria" w:hAnsi="Cambria" w:cs="Inter-Regular"/>
+          <w:kern w:val="0"/>
+          <w:position w:val="5"/>
+          <w:sz w:val="28"/>
+          <w:szCs w:val="26"/>
+        </w:rPr>
+      </w:pPr>
+      <w:proofErr w:type="gramStart"/>
+      <w:r>
+        <w:rPr>
+          <w:rFonts w:ascii="Cambria" w:hAnsi="Cambria" w:cs="Inter-Regular"/>
+          <w:kern w:val="0"/>
+          <w:position w:val="5"/>
+          <w:sz w:val="28"/>
+          <w:szCs w:val="26"/>
+        </w:rPr>
+        <w:t>Tasks(</w:t>
+      </w:r>
+      <w:proofErr w:type="gramEnd"/>
+      <w:r>
+        <w:rPr>
+          <w:rFonts w:ascii="Calibri" w:hAnsi="Calibri" w:cs="Calibri"/>
+          <w:kern w:val="0"/>
+          <w:position w:val="5"/>
+          <w:sz w:val="28"/>
+          <w:szCs w:val="26"/>
+        </w:rPr>
+        <w:t>﻿</w:t>
+      </w:r>
+      <w:proofErr w:type="spellStart"/>
+      <w:r>
+        <w:rPr>
+          <w:rFonts w:ascii="Cambria" w:hAnsi="Cambria" w:cs="Inter-Regular"/>
+          <w:b/>
+          <w:bCs/>
+          <w:kern w:val="0"/>
+          <w:position w:val="5"/>
+          <w:sz w:val="28"/>
+          <w:szCs w:val="26"/>
+        </w:rPr>
+        <w:t>Task_id</w:t>
+      </w:r>
+      <w:proofErr w:type="spellEnd"/>
+      <w:r>
+        <w:rPr>
+          <w:rFonts w:ascii="Cambria" w:hAnsi="Cambria" w:cs="Inter-Regular"/>
+          <w:kern w:val="0"/>
+          <w:position w:val="5"/>
+          <w:sz w:val="28"/>
+          <w:szCs w:val="26"/>
+        </w:rPr>
+        <w:t xml:space="preserve">, </w:t>
+      </w:r>
+      <w:r>
+        <w:rPr>
+          <w:rFonts w:ascii="Calibri" w:hAnsi="Calibri" w:cs="Calibri"/>
+          <w:kern w:val="0"/>
+          <w:position w:val="5"/>
+          <w:sz w:val="28"/>
+          <w:szCs w:val="26"/>
+        </w:rPr>
+        <w:t>﻿</w:t>
+      </w:r>
+      <w:proofErr w:type="spellStart"/>
+      <w:r>
+        <w:rPr>
+          <w:rFonts w:ascii="Cambria" w:hAnsi="Cambria" w:cs="Inter-Regular"/>
+          <w:i/>
+          <w:iCs/>
+          <w:kern w:val="0"/>
+          <w:position w:val="5"/>
+          <w:sz w:val="28"/>
+          <w:szCs w:val="26"/>
+        </w:rPr>
+        <w:t>Project_id</w:t>
+      </w:r>
+      <w:proofErr w:type="spellEnd"/>
+      <w:r>
+        <w:rPr>
+          <w:rFonts w:ascii="Cambria" w:hAnsi="Cambria" w:cs="Inter-Regular"/>
+          <w:i/>
+          <w:iCs/>
+          <w:kern w:val="0"/>
+          <w:position w:val="5"/>
+          <w:sz w:val="28"/>
+          <w:szCs w:val="26"/>
+        </w:rPr>
+        <w:t>,</w:t>
+      </w:r>
+      <w:r>
+        <w:rPr>
+          <w:rFonts w:ascii="Cambria" w:hAnsi="Cambria" w:cs="Inter-Regular"/>
+          <w:kern w:val="0"/>
+          <w:position w:val="5"/>
+          <w:sz w:val="28"/>
+          <w:szCs w:val="26"/>
+        </w:rPr>
+        <w:t xml:space="preserve"> title, description, </w:t>
+      </w:r>
+      <w:proofErr w:type="spellStart"/>
+      <w:r>
+        <w:rPr>
+          <w:rFonts w:ascii="Cambria" w:hAnsi="Cambria" w:cs="Inter-Regular"/>
+          <w:kern w:val="0"/>
+          <w:position w:val="5"/>
+          <w:sz w:val="28"/>
+          <w:szCs w:val="26"/>
+        </w:rPr>
+        <w:t>start_date</w:t>
+      </w:r>
+      <w:proofErr w:type="spellEnd"/>
+      <w:r>
+        <w:rPr>
+          <w:rFonts w:ascii="Cambria" w:hAnsi="Cambria" w:cs="Inter-Regular"/>
+          <w:kern w:val="0"/>
+          <w:position w:val="5"/>
+          <w:sz w:val="28"/>
+          <w:szCs w:val="26"/>
+        </w:rPr>
+        <w:t xml:space="preserve">, </w:t>
+      </w:r>
+      <w:proofErr w:type="spellStart"/>
+      <w:r>
+        <w:rPr>
+          <w:rFonts w:ascii="Cambria" w:hAnsi="Cambria" w:cs="Inter-Regular"/>
+          <w:kern w:val="0"/>
+          <w:position w:val="5"/>
+          <w:sz w:val="28"/>
+          <w:szCs w:val="26"/>
+        </w:rPr>
+        <w:t>due_date</w:t>
+      </w:r>
+      <w:proofErr w:type="spellEnd"/>
+      <w:r>
+        <w:rPr>
+          <w:rFonts w:ascii="Cambria" w:hAnsi="Cambria" w:cs="Inter-Regular"/>
+          <w:kern w:val="0"/>
+          <w:position w:val="5"/>
+          <w:sz w:val="28"/>
+          <w:szCs w:val="26"/>
+        </w:rPr>
+        <w:t>, status)</w:t>
+      </w:r>
+    </w:p>
+    <w:p>
+      <w:pPr>
+        <w:tabs>
+          <w:tab w:val="left" w:pos="560"/>
+          <w:tab w:val="left" w:pos="1120"/>
+          <w:tab w:val="left" w:pos="1680"/>
+          <w:tab w:val="left" w:pos="2240"/>
+          <w:tab w:val="left" w:pos="2800"/>
+          <w:tab w:val="left" w:pos="3360"/>
+          <w:tab w:val="left" w:pos="3920"/>
+          <w:tab w:val="left" w:pos="4480"/>
+          <w:tab w:val="left" w:pos="5040"/>
+          <w:tab w:val="left" w:pos="5600"/>
+          <w:tab w:val="left" w:pos="6160"/>
+          <w:tab w:val="left" w:pos="6720"/>
+        </w:tabs>
+        <w:autoSpaceDE w:val="0"/>
+        <w:autoSpaceDN w:val="0"/>
+        <w:adjustRightInd w:val="0"/>
+        <w:spacing w:before="160" w:line="270" w:lineRule="auto"/>
+        <w:ind w:left="560"/>
+        <w:rPr>
+          <w:rFonts w:ascii="Cambria" w:hAnsi="Cambria" w:cs="Inter-Regular"/>
+          <w:kern w:val="0"/>
+          <w:position w:val="5"/>
+          <w:sz w:val="28"/>
+          <w:szCs w:val="26"/>
+        </w:rPr>
+      </w:pPr>
+      <w:proofErr w:type="gramStart"/>
+      <w:r>
+        <w:rPr>
+          <w:rFonts w:ascii="Cambria" w:hAnsi="Cambria" w:cs="Inter-Regular"/>
+          <w:kern w:val="0"/>
+          <w:position w:val="5"/>
+          <w:sz w:val="28"/>
+          <w:szCs w:val="26"/>
+        </w:rPr>
+        <w:t>Timesheets(</w:t>
+      </w:r>
+      <w:proofErr w:type="gramEnd"/>
+      <w:r>
+        <w:rPr>
+          <w:rFonts w:ascii="Calibri" w:hAnsi="Calibri" w:cs="Calibri"/>
+          <w:kern w:val="0"/>
+          <w:position w:val="5"/>
+          <w:sz w:val="28"/>
+          <w:szCs w:val="26"/>
+        </w:rPr>
+        <w:t>﻿</w:t>
+      </w:r>
+      <w:proofErr w:type="spellStart"/>
+      <w:r>
+        <w:rPr>
+          <w:rFonts w:ascii="Cambria" w:hAnsi="Cambria" w:cs="Inter-Regular"/>
+          <w:b/>
+          <w:bCs/>
+          <w:kern w:val="0"/>
+          <w:position w:val="5"/>
+          <w:sz w:val="28"/>
+          <w:szCs w:val="26"/>
+        </w:rPr>
+        <w:t>Timesheet_id</w:t>
+      </w:r>
+      <w:proofErr w:type="spellEnd"/>
+      <w:r>
+        <w:rPr>
+          <w:rFonts w:ascii="Cambria" w:hAnsi="Cambria" w:cs="Inter-Regular"/>
+          <w:b/>
+          <w:bCs/>
+          <w:kern w:val="0"/>
+          <w:position w:val="5"/>
+          <w:sz w:val="28"/>
+          <w:szCs w:val="26"/>
+        </w:rPr>
+        <w:t>,</w:t>
+      </w:r>
+      <w:r>
+        <w:rPr>
+          <w:rFonts w:ascii="Cambria" w:hAnsi="Cambria" w:cs="Inter-Regular"/>
+          <w:kern w:val="0"/>
+          <w:position w:val="5"/>
+          <w:sz w:val="28"/>
+          <w:szCs w:val="26"/>
+        </w:rPr>
+        <w:t xml:space="preserve"> </w:t>
+      </w:r>
+      <w:r>
+        <w:rPr>
+          <w:rFonts w:ascii="Calibri" w:hAnsi="Calibri" w:cs="Calibri"/>
+          <w:i/>
+          <w:iCs/>
+          <w:kern w:val="0"/>
+          <w:position w:val="5"/>
+          <w:sz w:val="28"/>
+          <w:szCs w:val="26"/>
+        </w:rPr>
+        <w:t>﻿</w:t>
+      </w:r>
+      <w:proofErr w:type="spellStart"/>
+      <w:r>
+        <w:rPr>
+          <w:rFonts w:ascii="Cambria" w:hAnsi="Cambria" w:cs="Inter-Regular"/>
+          <w:i/>
+          <w:iCs/>
+          <w:kern w:val="0"/>
+          <w:position w:val="5"/>
+          <w:sz w:val="28"/>
+          <w:szCs w:val="26"/>
+        </w:rPr>
+        <w:t>Project_id</w:t>
+      </w:r>
+      <w:proofErr w:type="spellEnd"/>
+      <w:r>
+        <w:rPr>
+          <w:rFonts w:ascii="Cambria" w:hAnsi="Cambria" w:cs="Inter-Regular"/>
+          <w:i/>
+          <w:iCs/>
+          <w:kern w:val="0"/>
+          <w:position w:val="5"/>
+          <w:sz w:val="28"/>
+          <w:szCs w:val="26"/>
+        </w:rPr>
+        <w:t xml:space="preserve">, </w:t>
+      </w:r>
+      <w:r>
+        <w:rPr>
+          <w:rFonts w:ascii="Calibri" w:hAnsi="Calibri" w:cs="Calibri"/>
+          <w:i/>
+          <w:iCs/>
+          <w:kern w:val="0"/>
+          <w:position w:val="5"/>
+          <w:sz w:val="28"/>
+          <w:szCs w:val="26"/>
+        </w:rPr>
+        <w:t>﻿</w:t>
+      </w:r>
+      <w:proofErr w:type="spellStart"/>
+      <w:r>
+        <w:rPr>
+          <w:rFonts w:ascii="Cambria" w:hAnsi="Cambria" w:cs="Inter-Regular"/>
+          <w:i/>
+          <w:iCs/>
+          <w:kern w:val="0"/>
+          <w:position w:val="5"/>
+          <w:sz w:val="28"/>
+          <w:szCs w:val="26"/>
+        </w:rPr>
+        <w:t>Task_id</w:t>
+      </w:r>
+      <w:proofErr w:type="spellEnd"/>
+      <w:r>
+        <w:rPr>
+          <w:rFonts w:ascii="Cambria" w:hAnsi="Cambria" w:cs="Inter-Regular"/>
+          <w:i/>
+          <w:iCs/>
+          <w:kern w:val="0"/>
+          <w:position w:val="5"/>
+          <w:sz w:val="28"/>
+          <w:szCs w:val="26"/>
+        </w:rPr>
+        <w:t>,</w:t>
+      </w:r>
+      <w:r>
+        <w:rPr>
+          <w:rFonts w:ascii="Cambria" w:hAnsi="Cambria" w:cs="Inter-Regular"/>
+          <w:kern w:val="0"/>
+          <w:position w:val="5"/>
+          <w:sz w:val="28"/>
+          <w:szCs w:val="26"/>
+        </w:rPr>
+        <w:t xml:space="preserve"> date, </w:t>
+      </w:r>
+      <w:proofErr w:type="spellStart"/>
+      <w:r>
+        <w:rPr>
+          <w:rFonts w:ascii="Cambria" w:hAnsi="Cambria" w:cs="Inter-Regular"/>
+          <w:kern w:val="0"/>
+          <w:position w:val="5"/>
+          <w:sz w:val="28"/>
+          <w:szCs w:val="26"/>
+        </w:rPr>
+        <w:t>hours_worked</w:t>
+      </w:r>
+      <w:proofErr w:type="spellEnd"/>
+      <w:r>
+        <w:rPr>
+          <w:rFonts w:ascii="Cambria" w:hAnsi="Cambria" w:cs="Inter-Regular"/>
+          <w:kern w:val="0"/>
+          <w:position w:val="5"/>
+          <w:sz w:val="28"/>
+          <w:szCs w:val="26"/>
+        </w:rPr>
+        <w:t>, description)</w:t>
+      </w:r>
+    </w:p>
+    <w:p>
+      <w:pPr>
+        <w:tabs>
+          <w:tab w:val="left" w:pos="560"/>
+          <w:tab w:val="left" w:pos="1120"/>
+          <w:tab w:val="left" w:pos="1680"/>
+          <w:tab w:val="left" w:pos="2240"/>
+          <w:tab w:val="left" w:pos="2800"/>
+          <w:tab w:val="left" w:pos="3360"/>
+          <w:tab w:val="left" w:pos="3920"/>
+          <w:tab w:val="left" w:pos="4480"/>
+          <w:tab w:val="left" w:pos="5040"/>
+          <w:tab w:val="left" w:pos="5600"/>
+          <w:tab w:val="left" w:pos="6160"/>
+          <w:tab w:val="left" w:pos="6720"/>
+        </w:tabs>
+        <w:autoSpaceDE w:val="0"/>
+        <w:autoSpaceDN w:val="0"/>
+        <w:adjustRightInd w:val="0"/>
+        <w:spacing w:before="160" w:line="270" w:lineRule="auto"/>
+        <w:ind w:left="560"/>
+        <w:rPr>
+          <w:rFonts w:ascii="Cambria" w:hAnsi="Cambria" w:cs="Inter-Regular"/>
+          <w:kern w:val="0"/>
+          <w:position w:val="5"/>
+          <w:sz w:val="28"/>
+          <w:szCs w:val="26"/>
+        </w:rPr>
+      </w:pPr>
+      <w:proofErr w:type="spellStart"/>
+      <w:r>
+        <w:rPr>
+          <w:rFonts w:ascii="Cambria" w:hAnsi="Cambria" w:cs="Inter-Regular"/>
+          <w:kern w:val="0"/>
+          <w:position w:val="5"/>
+          <w:sz w:val="28"/>
+          <w:szCs w:val="26"/>
+        </w:rPr>
+        <w:t>Timesheet_</w:t>
+      </w:r>
+      <w:proofErr w:type="gramStart"/>
+      <w:r>
+        <w:rPr>
+          <w:rFonts w:ascii="Cambria" w:hAnsi="Cambria" w:cs="Inter-Regular"/>
+          <w:kern w:val="0"/>
+          <w:position w:val="5"/>
+          <w:sz w:val="28"/>
+          <w:szCs w:val="26"/>
+        </w:rPr>
+        <w:t>Task</w:t>
+      </w:r>
+      <w:proofErr w:type="spellEnd"/>
+      <w:r>
+        <w:rPr>
+          <w:rFonts w:ascii="Cambria" w:hAnsi="Cambria" w:cs="Inter-Regular"/>
+          <w:kern w:val="0"/>
+          <w:position w:val="5"/>
+          <w:sz w:val="28"/>
+          <w:szCs w:val="26"/>
+        </w:rPr>
+        <w:t>(</w:t>
+      </w:r>
+      <w:proofErr w:type="gramEnd"/>
+      <w:r>
+        <w:rPr>
+          <w:rFonts w:ascii="Calibri" w:hAnsi="Calibri" w:cs="Calibri"/>
+          <w:kern w:val="0"/>
+          <w:position w:val="5"/>
+          <w:sz w:val="28"/>
+          <w:szCs w:val="26"/>
+        </w:rPr>
+        <w:t>﻿</w:t>
+      </w:r>
+      <w:proofErr w:type="spellStart"/>
+      <w:r>
+        <w:rPr>
+          <w:rFonts w:ascii="Cambria" w:hAnsi="Cambria" w:cs="Inter-Regular"/>
+          <w:b/>
+          <w:bCs/>
+          <w:kern w:val="0"/>
+          <w:position w:val="5"/>
+          <w:sz w:val="28"/>
+          <w:szCs w:val="26"/>
+        </w:rPr>
+        <w:t>Timesheet_id</w:t>
+      </w:r>
+      <w:proofErr w:type="spellEnd"/>
+      <w:r>
+        <w:rPr>
+          <w:rFonts w:ascii="Cambria" w:hAnsi="Cambria" w:cs="Inter-Regular"/>
+          <w:b/>
+          <w:bCs/>
+          <w:kern w:val="0"/>
+          <w:position w:val="5"/>
+          <w:sz w:val="28"/>
+          <w:szCs w:val="26"/>
+        </w:rPr>
+        <w:t xml:space="preserve">, </w:t>
+      </w:r>
+      <w:r>
+        <w:rPr>
+          <w:rFonts w:ascii="Calibri" w:hAnsi="Calibri" w:cs="Calibri"/>
+          <w:b/>
+          <w:bCs/>
+          <w:kern w:val="0"/>
+          <w:position w:val="5"/>
+          <w:sz w:val="28"/>
+          <w:szCs w:val="26"/>
+        </w:rPr>
+        <w:t>﻿</w:t>
+      </w:r>
+      <w:proofErr w:type="spellStart"/>
+      <w:r>
+        <w:rPr>
+          <w:rFonts w:ascii="Cambria" w:hAnsi="Cambria" w:cs="Inter-Regular"/>
+          <w:b/>
+          <w:bCs/>
+          <w:kern w:val="0"/>
+          <w:position w:val="5"/>
+          <w:sz w:val="28"/>
+          <w:szCs w:val="26"/>
+        </w:rPr>
+        <w:t>Task_id</w:t>
+      </w:r>
+      <w:proofErr w:type="spellEnd"/>
+      <w:r>
+        <w:rPr>
+          <w:rFonts w:ascii="Cambria" w:hAnsi="Cambria" w:cs="Inter-Regular"/>
+          <w:kern w:val="0"/>
+          <w:position w:val="5"/>
+          <w:sz w:val="28"/>
+          <w:szCs w:val="26"/>
+        </w:rPr>
+        <w:t>)</w:t>
+      </w:r>
+    </w:p>
+    <w:p>
+      <w:pPr>
+        <w:tabs>
+          <w:tab w:val="left" w:pos="560"/>
+          <w:tab w:val="left" w:pos="1120"/>
+          <w:tab w:val="left" w:pos="1680"/>
+          <w:tab w:val="left" w:pos="2240"/>
+          <w:tab w:val="left" w:pos="2800"/>
+          <w:tab w:val="left" w:pos="3360"/>
+          <w:tab w:val="left" w:pos="3920"/>
+          <w:tab w:val="left" w:pos="4480"/>
+          <w:tab w:val="left" w:pos="5040"/>
+          <w:tab w:val="left" w:pos="5600"/>
+          <w:tab w:val="left" w:pos="6160"/>
+          <w:tab w:val="left" w:pos="6720"/>
+        </w:tabs>
+        <w:autoSpaceDE w:val="0"/>
+        <w:autoSpaceDN w:val="0"/>
+        <w:adjustRightInd w:val="0"/>
+        <w:spacing w:before="160" w:line="270" w:lineRule="auto"/>
+        <w:ind w:left="560"/>
+        <w:rPr>
+          <w:rFonts w:ascii="Cambria" w:hAnsi="Cambria" w:cs="Inter-Regular"/>
+          <w:kern w:val="0"/>
+          <w:position w:val="5"/>
+          <w:sz w:val="28"/>
+          <w:szCs w:val="26"/>
+        </w:rPr>
+      </w:pPr>
+    </w:p>
+    <w:p>
+      <w:pPr>
+        <w:tabs>
+          <w:tab w:val="left" w:pos="560"/>
+          <w:tab w:val="left" w:pos="1120"/>
+          <w:tab w:val="left" w:pos="1680"/>
+          <w:tab w:val="left" w:pos="2240"/>
+          <w:tab w:val="left" w:pos="2800"/>
+          <w:tab w:val="left" w:pos="3360"/>
+          <w:tab w:val="left" w:pos="3920"/>
+          <w:tab w:val="left" w:pos="4480"/>
+          <w:tab w:val="left" w:pos="5040"/>
+          <w:tab w:val="left" w:pos="5600"/>
+          <w:tab w:val="left" w:pos="6160"/>
+          <w:tab w:val="left" w:pos="6720"/>
+        </w:tabs>
+        <w:autoSpaceDE w:val="0"/>
+        <w:autoSpaceDN w:val="0"/>
+        <w:adjustRightInd w:val="0"/>
+        <w:spacing w:before="160" w:line="270" w:lineRule="auto"/>
+        <w:ind w:left="560"/>
+        <w:rPr>
+          <w:rFonts w:ascii="Cambria" w:hAnsi="Cambria" w:cs="Inter-Regular"/>
+          <w:b/>
+          <w:bCs/>
+          <w:kern w:val="0"/>
+          <w:position w:val="5"/>
+          <w:sz w:val="28"/>
+          <w:szCs w:val="26"/>
+        </w:rPr>
+      </w:pPr>
+      <w:r>
+        <w:rPr>
+          <w:rFonts w:ascii="Cambria" w:hAnsi="Cambria" w:cs="Inter-Regular"/>
+          <w:b/>
+          <w:bCs/>
+          <w:kern w:val="0"/>
+          <w:position w:val="5"/>
+          <w:sz w:val="28"/>
+          <w:szCs w:val="26"/>
+        </w:rPr>
+        <w:t>BOLD</w:t>
+      </w:r>
+      <w:r>
+        <w:rPr>
+          <w:rFonts w:ascii="Cambria" w:hAnsi="Cambria" w:cs="Inter-Regular"/>
+          <w:kern w:val="0"/>
+          <w:position w:val="5"/>
+          <w:sz w:val="28"/>
+          <w:szCs w:val="26"/>
+        </w:rPr>
+        <w:t xml:space="preserve"> </w:t>
+      </w:r>
+      <w:r>
+        <w:rPr>
+          <w:rFonts w:ascii="Cambria" w:hAnsi="Cambria" w:cs="Inter-Regular"/>
+          <w:b/>
+          <w:bCs/>
+          <w:kern w:val="0"/>
+          <w:position w:val="5"/>
+          <w:sz w:val="28"/>
+          <w:szCs w:val="26"/>
+        </w:rPr>
+        <w:t>= Primary Key</w:t>
+      </w:r>
+    </w:p>
+    <w:p>
+      <w:pPr>
+        <w:tabs>
+          <w:tab w:val="left" w:pos="560"/>
+          <w:tab w:val="left" w:pos="1120"/>
+          <w:tab w:val="left" w:pos="1680"/>
+          <w:tab w:val="left" w:pos="2240"/>
+          <w:tab w:val="left" w:pos="2800"/>
+          <w:tab w:val="left" w:pos="3360"/>
+          <w:tab w:val="left" w:pos="3920"/>
+          <w:tab w:val="left" w:pos="4480"/>
+          <w:tab w:val="left" w:pos="5040"/>
+          <w:tab w:val="left" w:pos="5600"/>
+          <w:tab w:val="left" w:pos="6160"/>
+          <w:tab w:val="left" w:pos="6720"/>
+        </w:tabs>
+        <w:autoSpaceDE w:val="0"/>
+        <w:autoSpaceDN w:val="0"/>
+        <w:adjustRightInd w:val="0"/>
+        <w:spacing w:before="160" w:line="270" w:lineRule="auto"/>
+        <w:ind w:left="560"/>
+        <w:rPr>
+          <w:rFonts w:ascii="Cambria" w:hAnsi="Cambria" w:cs="Inter-Regular"/>
+          <w:i/>
+          <w:iCs/>
+          <w:kern w:val="0"/>
+          <w:position w:val="5"/>
+          <w:sz w:val="28"/>
+          <w:szCs w:val="26"/>
+        </w:rPr>
+      </w:pPr>
+      <w:r>
+        <w:rPr>
+          <w:rFonts w:ascii="Cambria" w:hAnsi="Cambria" w:cs="Inter-Regular"/>
+          <w:i/>
+          <w:iCs/>
+          <w:kern w:val="0"/>
+          <w:position w:val="5"/>
+          <w:sz w:val="28"/>
+          <w:szCs w:val="26"/>
+        </w:rPr>
+        <w:t>I</w:t>
+      </w:r>
+      <w:r>
+        <w:rPr>
+          <w:rFonts w:ascii="Cambria" w:hAnsi="Cambria" w:cs="Inter-Regular"/>
+          <w:i/>
+          <w:iCs/>
+          <w:kern w:val="0"/>
+          <w:position w:val="5"/>
+          <w:sz w:val="28"/>
+          <w:szCs w:val="26"/>
+        </w:rPr>
+        <w:t>talicized</w:t>
+      </w:r>
+      <w:r>
+        <w:rPr>
+          <w:rFonts w:ascii="Cambria" w:hAnsi="Cambria" w:cs="Inter-Regular"/>
+          <w:i/>
+          <w:iCs/>
+          <w:kern w:val="0"/>
+          <w:position w:val="5"/>
+          <w:sz w:val="28"/>
+          <w:szCs w:val="26"/>
+        </w:rPr>
+        <w:t>= Foreign Key</w:t>
+      </w:r>
+    </w:p>
+    <w:p>
+      <w:pPr>
+        <w:tabs>
+          <w:tab w:val="left" w:pos="560"/>
+          <w:tab w:val="left" w:pos="1120"/>
+          <w:tab w:val="left" w:pos="1680"/>
+          <w:tab w:val="left" w:pos="2240"/>
+          <w:tab w:val="left" w:pos="2800"/>
+          <w:tab w:val="left" w:pos="3360"/>
+          <w:tab w:val="left" w:pos="3920"/>
+          <w:tab w:val="left" w:pos="4480"/>
+          <w:tab w:val="left" w:pos="5040"/>
+          <w:tab w:val="left" w:pos="5600"/>
+          <w:tab w:val="left" w:pos="6160"/>
+          <w:tab w:val="left" w:pos="6720"/>
+        </w:tabs>
+        <w:autoSpaceDE w:val="0"/>
+        <w:autoSpaceDN w:val="0"/>
+        <w:adjustRightInd w:val="0"/>
+        <w:spacing w:before="160" w:line="270" w:lineRule="auto"/>
+        <w:ind w:left="560"/>
+        <w:rPr>
+          <w:rFonts w:ascii="Cambria" w:hAnsi="Cambria" w:cs="Inter-Regular"/>
+          <w:kern w:val="0"/>
+          <w:position w:val="5"/>
+          <w:sz w:val="28"/>
+          <w:szCs w:val="26"/>
+        </w:rPr>
+      </w:pPr>
+    </w:p>
     <w:sectPr>
       <w:pgSz w:w="12240" w:h="15840"/>
       <w:pgMar w:top="1440" w:right="1440" w:bottom="1440" w:left="1440" w:header="720" w:footer="720" w:gutter="0"/>
@@ -1186,6 +2836,308 @@
     </w:sectPr>
   </w:body>
 </w:document>
+</file>
+
+<file path=word/numbering.xml><?xml version="1.0" encoding="utf-8"?>
+<w:numbering xmlns:wpc="http://schemas.microsoft.com/office/word/2010/wordprocessingCanvas" xmlns:cx="http://schemas.microsoft.com/office/drawing/2014/chartex" xmlns:cx1="http://schemas.microsoft.com/office/drawing/2015/9/8/chartex" xmlns:cx2="http://schemas.microsoft.com/office/drawing/2015/10/21/chartex" xmlns:cx3="http://schemas.microsoft.com/office/drawing/2016/5/9/chartex" xmlns:cx4="http://schemas.microsoft.com/office/drawing/2016/5/10/chartex" xmlns:cx5="http://schemas.microsoft.com/office/drawing/2016/5/11/chartex" xmlns:cx6="http://schemas.microsoft.com/office/drawing/2016/5/12/chartex" xmlns:cx7="http://schemas.microsoft.com/office/drawing/2016/5/13/chartex" xmlns:cx8="http://schemas.microsoft.com/office/drawing/2016/5/14/chartex" xmlns:mc="http://schemas.openxmlformats.org/markup-compatibility/2006" xmlns:aink="http://schemas.microsoft.com/office/drawing/2016/ink" xmlns:am3d="http://schemas.microsoft.com/office/drawing/2017/model3d" xmlns:o="urn:schemas-microsoft-com:office:office" xmlns:oel="http://schemas.microsoft.com/office/2019/extlst" xmlns:r="http://schemas.openxmlformats.org/officeDocument/2006/relationships" xmlns:m="http://schemas.openxmlformats.org/officeDocument/2006/math" xmlns:v="urn:schemas-microsoft-com:vml" xmlns:wp14="http://schemas.microsoft.com/office/word/2010/wordprocessingDrawing" xmlns:wp="http://schemas.openxmlformats.org/drawingml/2006/wordprocessingDrawing" xmlns:w10="urn:schemas-microsoft-com:office:word" xmlns:w="http://schemas.openxmlformats.org/wordprocessingml/2006/main" xmlns:w14="http://schemas.microsoft.com/office/word/2010/wordml" xmlns:w15="http://schemas.microsoft.com/office/word/2012/wordml" xmlns:w16cex="http://schemas.microsoft.com/office/word/2018/wordml/cex" xmlns:w16cid="http://schemas.microsoft.com/office/word/2016/wordml/cid" xmlns:w16="http://schemas.microsoft.com/office/word/2018/wordml" xmlns:w16sdtdh="http://schemas.microsoft.com/office/word/2020/wordml/sdtdatahash" xmlns:w16se="http://schemas.microsoft.com/office/word/2015/wordml/symex" xmlns:wpg="http://schemas.microsoft.com/office/word/2010/wordprocessingGroup" xmlns:wpi="http://schemas.microsoft.com/office/word/2010/wordprocessingInk" xmlns:wne="http://schemas.microsoft.com/office/word/2006/wordml" xmlns:wps="http://schemas.microsoft.com/office/word/2010/wordprocessingShape" mc:Ignorable="w14 w15 w16se w16cid w16 w16cex w16sdtdh wp14">
+  <w:abstractNum w:abstractNumId="0" w15:restartNumberingAfterBreak="0">
+    <w:nsid w:val="4E2E08A9"/>
+    <w:multiLevelType w:val="hybridMultilevel"/>
+    <w:tmpl w:val="B87886FE"/>
+    <w:lvl w:ilvl="0" w:tplc="0409000F">
+      <w:start w:val="1"/>
+      <w:numFmt w:val="decimal"/>
+      <w:lvlText w:val="%1."/>
+      <w:lvlJc w:val="left"/>
+      <w:pPr>
+        <w:ind w:left="720" w:hanging="360"/>
+      </w:pPr>
+    </w:lvl>
+    <w:lvl w:ilvl="1" w:tplc="04090019" w:tentative="1">
+      <w:start w:val="1"/>
+      <w:numFmt w:val="lowerLetter"/>
+      <w:lvlText w:val="%2."/>
+      <w:lvlJc w:val="left"/>
+      <w:pPr>
+        <w:ind w:left="1440" w:hanging="360"/>
+      </w:pPr>
+    </w:lvl>
+    <w:lvl w:ilvl="2" w:tplc="0409001B" w:tentative="1">
+      <w:start w:val="1"/>
+      <w:numFmt w:val="lowerRoman"/>
+      <w:lvlText w:val="%3."/>
+      <w:lvlJc w:val="right"/>
+      <w:pPr>
+        <w:ind w:left="2160" w:hanging="180"/>
+      </w:pPr>
+    </w:lvl>
+    <w:lvl w:ilvl="3" w:tplc="0409000F" w:tentative="1">
+      <w:start w:val="1"/>
+      <w:numFmt w:val="decimal"/>
+      <w:lvlText w:val="%4."/>
+      <w:lvlJc w:val="left"/>
+      <w:pPr>
+        <w:ind w:left="2880" w:hanging="360"/>
+      </w:pPr>
+    </w:lvl>
+    <w:lvl w:ilvl="4" w:tplc="04090019" w:tentative="1">
+      <w:start w:val="1"/>
+      <w:numFmt w:val="lowerLetter"/>
+      <w:lvlText w:val="%5."/>
+      <w:lvlJc w:val="left"/>
+      <w:pPr>
+        <w:ind w:left="3600" w:hanging="360"/>
+      </w:pPr>
+    </w:lvl>
+    <w:lvl w:ilvl="5" w:tplc="0409001B" w:tentative="1">
+      <w:start w:val="1"/>
+      <w:numFmt w:val="lowerRoman"/>
+      <w:lvlText w:val="%6."/>
+      <w:lvlJc w:val="right"/>
+      <w:pPr>
+        <w:ind w:left="4320" w:hanging="180"/>
+      </w:pPr>
+    </w:lvl>
+    <w:lvl w:ilvl="6" w:tplc="0409000F" w:tentative="1">
+      <w:start w:val="1"/>
+      <w:numFmt w:val="decimal"/>
+      <w:lvlText w:val="%7."/>
+      <w:lvlJc w:val="left"/>
+      <w:pPr>
+        <w:ind w:left="5040" w:hanging="360"/>
+      </w:pPr>
+    </w:lvl>
+    <w:lvl w:ilvl="7" w:tplc="04090019" w:tentative="1">
+      <w:start w:val="1"/>
+      <w:numFmt w:val="lowerLetter"/>
+      <w:lvlText w:val="%8."/>
+      <w:lvlJc w:val="left"/>
+      <w:pPr>
+        <w:ind w:left="5760" w:hanging="360"/>
+      </w:pPr>
+    </w:lvl>
+    <w:lvl w:ilvl="8" w:tplc="0409001B" w:tentative="1">
+      <w:start w:val="1"/>
+      <w:numFmt w:val="lowerRoman"/>
+      <w:lvlText w:val="%9."/>
+      <w:lvlJc w:val="right"/>
+      <w:pPr>
+        <w:ind w:left="6480" w:hanging="180"/>
+      </w:pPr>
+    </w:lvl>
+  </w:abstractNum>
+  <w:abstractNum w:abstractNumId="1" w15:restartNumberingAfterBreak="0">
+    <w:nsid w:val="58B42CFB"/>
+    <w:multiLevelType w:val="hybridMultilevel"/>
+    <w:tmpl w:val="A19C59B2"/>
+    <w:lvl w:ilvl="0" w:tplc="04090001">
+      <w:start w:val="1"/>
+      <w:numFmt w:val="bullet"/>
+      <w:lvlText w:val=""/>
+      <w:lvlJc w:val="left"/>
+      <w:pPr>
+        <w:ind w:left="1280" w:hanging="360"/>
+      </w:pPr>
+      <w:rPr>
+        <w:rFonts w:ascii="Symbol" w:hAnsi="Symbol" w:hint="default"/>
+      </w:rPr>
+    </w:lvl>
+    <w:lvl w:ilvl="1" w:tplc="04090003" w:tentative="1">
+      <w:start w:val="1"/>
+      <w:numFmt w:val="bullet"/>
+      <w:lvlText w:val="o"/>
+      <w:lvlJc w:val="left"/>
+      <w:pPr>
+        <w:ind w:left="2000" w:hanging="360"/>
+      </w:pPr>
+      <w:rPr>
+        <w:rFonts w:ascii="Courier New" w:hAnsi="Courier New" w:cs="Courier New" w:hint="default"/>
+      </w:rPr>
+    </w:lvl>
+    <w:lvl w:ilvl="2" w:tplc="04090005" w:tentative="1">
+      <w:start w:val="1"/>
+      <w:numFmt w:val="bullet"/>
+      <w:lvlText w:val=""/>
+      <w:lvlJc w:val="left"/>
+      <w:pPr>
+        <w:ind w:left="2720" w:hanging="360"/>
+      </w:pPr>
+      <w:rPr>
+        <w:rFonts w:ascii="Wingdings" w:hAnsi="Wingdings" w:hint="default"/>
+      </w:rPr>
+    </w:lvl>
+    <w:lvl w:ilvl="3" w:tplc="04090001" w:tentative="1">
+      <w:start w:val="1"/>
+      <w:numFmt w:val="bullet"/>
+      <w:lvlText w:val=""/>
+      <w:lvlJc w:val="left"/>
+      <w:pPr>
+        <w:ind w:left="3440" w:hanging="360"/>
+      </w:pPr>
+      <w:rPr>
+        <w:rFonts w:ascii="Symbol" w:hAnsi="Symbol" w:hint="default"/>
+      </w:rPr>
+    </w:lvl>
+    <w:lvl w:ilvl="4" w:tplc="04090003" w:tentative="1">
+      <w:start w:val="1"/>
+      <w:numFmt w:val="bullet"/>
+      <w:lvlText w:val="o"/>
+      <w:lvlJc w:val="left"/>
+      <w:pPr>
+        <w:ind w:left="4160" w:hanging="360"/>
+      </w:pPr>
+      <w:rPr>
+        <w:rFonts w:ascii="Courier New" w:hAnsi="Courier New" w:cs="Courier New" w:hint="default"/>
+      </w:rPr>
+    </w:lvl>
+    <w:lvl w:ilvl="5" w:tplc="04090005" w:tentative="1">
+      <w:start w:val="1"/>
+      <w:numFmt w:val="bullet"/>
+      <w:lvlText w:val=""/>
+      <w:lvlJc w:val="left"/>
+      <w:pPr>
+        <w:ind w:left="4880" w:hanging="360"/>
+      </w:pPr>
+      <w:rPr>
+        <w:rFonts w:ascii="Wingdings" w:hAnsi="Wingdings" w:hint="default"/>
+      </w:rPr>
+    </w:lvl>
+    <w:lvl w:ilvl="6" w:tplc="04090001" w:tentative="1">
+      <w:start w:val="1"/>
+      <w:numFmt w:val="bullet"/>
+      <w:lvlText w:val=""/>
+      <w:lvlJc w:val="left"/>
+      <w:pPr>
+        <w:ind w:left="5600" w:hanging="360"/>
+      </w:pPr>
+      <w:rPr>
+        <w:rFonts w:ascii="Symbol" w:hAnsi="Symbol" w:hint="default"/>
+      </w:rPr>
+    </w:lvl>
+    <w:lvl w:ilvl="7" w:tplc="04090003" w:tentative="1">
+      <w:start w:val="1"/>
+      <w:numFmt w:val="bullet"/>
+      <w:lvlText w:val="o"/>
+      <w:lvlJc w:val="left"/>
+      <w:pPr>
+        <w:ind w:left="6320" w:hanging="360"/>
+      </w:pPr>
+      <w:rPr>
+        <w:rFonts w:ascii="Courier New" w:hAnsi="Courier New" w:cs="Courier New" w:hint="default"/>
+      </w:rPr>
+    </w:lvl>
+    <w:lvl w:ilvl="8" w:tplc="04090005" w:tentative="1">
+      <w:start w:val="1"/>
+      <w:numFmt w:val="bullet"/>
+      <w:lvlText w:val=""/>
+      <w:lvlJc w:val="left"/>
+      <w:pPr>
+        <w:ind w:left="7040" w:hanging="360"/>
+      </w:pPr>
+      <w:rPr>
+        <w:rFonts w:ascii="Wingdings" w:hAnsi="Wingdings" w:hint="default"/>
+      </w:rPr>
+    </w:lvl>
+  </w:abstractNum>
+  <w:abstractNum w:abstractNumId="2" w15:restartNumberingAfterBreak="0">
+    <w:nsid w:val="705D72B7"/>
+    <w:multiLevelType w:val="hybridMultilevel"/>
+    <w:tmpl w:val="5AFCF128"/>
+    <w:lvl w:ilvl="0" w:tplc="C1AA278A">
+      <w:start w:val="1"/>
+      <w:numFmt w:val="decimal"/>
+      <w:lvlText w:val="%1."/>
+      <w:lvlJc w:val="left"/>
+      <w:pPr>
+        <w:ind w:left="1120" w:hanging="560"/>
+      </w:pPr>
+      <w:rPr>
+        <w:rFonts w:hint="default"/>
+      </w:rPr>
+    </w:lvl>
+    <w:lvl w:ilvl="1" w:tplc="04090019" w:tentative="1">
+      <w:start w:val="1"/>
+      <w:numFmt w:val="lowerLetter"/>
+      <w:lvlText w:val="%2."/>
+      <w:lvlJc w:val="left"/>
+      <w:pPr>
+        <w:ind w:left="1640" w:hanging="360"/>
+      </w:pPr>
+    </w:lvl>
+    <w:lvl w:ilvl="2" w:tplc="0409001B" w:tentative="1">
+      <w:start w:val="1"/>
+      <w:numFmt w:val="lowerRoman"/>
+      <w:lvlText w:val="%3."/>
+      <w:lvlJc w:val="right"/>
+      <w:pPr>
+        <w:ind w:left="2360" w:hanging="180"/>
+      </w:pPr>
+    </w:lvl>
+    <w:lvl w:ilvl="3" w:tplc="0409000F" w:tentative="1">
+      <w:start w:val="1"/>
+      <w:numFmt w:val="decimal"/>
+      <w:lvlText w:val="%4."/>
+      <w:lvlJc w:val="left"/>
+      <w:pPr>
+        <w:ind w:left="3080" w:hanging="360"/>
+      </w:pPr>
+    </w:lvl>
+    <w:lvl w:ilvl="4" w:tplc="04090019" w:tentative="1">
+      <w:start w:val="1"/>
+      <w:numFmt w:val="lowerLetter"/>
+      <w:lvlText w:val="%5."/>
+      <w:lvlJc w:val="left"/>
+      <w:pPr>
+        <w:ind w:left="3800" w:hanging="360"/>
+      </w:pPr>
+    </w:lvl>
+    <w:lvl w:ilvl="5" w:tplc="0409001B" w:tentative="1">
+      <w:start w:val="1"/>
+      <w:numFmt w:val="lowerRoman"/>
+      <w:lvlText w:val="%6."/>
+      <w:lvlJc w:val="right"/>
+      <w:pPr>
+        <w:ind w:left="4520" w:hanging="180"/>
+      </w:pPr>
+    </w:lvl>
+    <w:lvl w:ilvl="6" w:tplc="0409000F" w:tentative="1">
+      <w:start w:val="1"/>
+      <w:numFmt w:val="decimal"/>
+      <w:lvlText w:val="%7."/>
+      <w:lvlJc w:val="left"/>
+      <w:pPr>
+        <w:ind w:left="5240" w:hanging="360"/>
+      </w:pPr>
+    </w:lvl>
+    <w:lvl w:ilvl="7" w:tplc="04090019" w:tentative="1">
+      <w:start w:val="1"/>
+      <w:numFmt w:val="lowerLetter"/>
+      <w:lvlText w:val="%8."/>
+      <w:lvlJc w:val="left"/>
+      <w:pPr>
+        <w:ind w:left="5960" w:hanging="360"/>
+      </w:pPr>
+    </w:lvl>
+    <w:lvl w:ilvl="8" w:tplc="0409001B" w:tentative="1">
+      <w:start w:val="1"/>
+      <w:numFmt w:val="lowerRoman"/>
+      <w:lvlText w:val="%9."/>
+      <w:lvlJc w:val="right"/>
+      <w:pPr>
+        <w:ind w:left="6680" w:hanging="180"/>
+      </w:pPr>
+    </w:lvl>
+  </w:abstractNum>
+  <w:num w:numId="1" w16cid:durableId="1500073977">
+    <w:abstractNumId w:val="0"/>
+  </w:num>
+  <w:num w:numId="2" w16cid:durableId="2114788586">
+    <w:abstractNumId w:val="2"/>
+  </w:num>
+  <w:num w:numId="3" w16cid:durableId="2090231316">
+    <w:abstractNumId w:val="1"/>
+  </w:num>
+</w:numbering>
 </file>
 
 <file path=word/styles.xml><?xml version="1.0" encoding="utf-8"?>

</xml_diff>